<commit_message>
Added literature review for one paper
</commit_message>
<xml_diff>
--- a/Literature Review/Literature Review.docx
+++ b/Literature Review/Literature Review.docx
@@ -21,39 +21,414 @@
     <w:p/>
     <w:p>
       <w:r>
-        <w:t>The paper "5G-NIDD: A Comprehensive Network Intrusion Detection Dataset Generated over 5G Wireless Network" addresses the increasing complexity and sophistication of 5G networks, which introduces new vulnerabilities.</w:t>
+        <w:t xml:space="preserve">The paper "5G-NIDD: A Comprehensive Network Intrusion Detection Dataset Generated over 5G Wireless Network" addresses the increasing complexity and sophistication of 5G networks, which introduces new vulnerabilities. </w:t>
+      </w:r>
+      <w:r>
+        <w:t>The introduction outlines the motivation for creating a new dataset for network intrusion detection specifically tailored for 5G networks, highlighting the technological advancements and security challenges unique to 5G.</w:t>
+      </w:r>
+      <w:r>
+        <w:t xml:space="preserve"> The paper then summarizes existing threat detecting mechanisms and why those mechanisms are inefficient in 5G networks, thus </w:t>
+      </w:r>
+      <w:r>
+        <w:t>establishing the need for 5G-specific intrusion detection datasets.</w:t>
+      </w:r>
+      <w:r>
+        <w:t xml:space="preserve"> The paper than goes on to explain the methodology used to create the </w:t>
+      </w:r>
+      <w:r>
+        <w:t>5G-NIDD dataset</w:t>
+      </w:r>
+      <w:r>
+        <w:t xml:space="preserve"> and p</w:t>
+      </w:r>
+      <w:r>
+        <w:t>resents a detailed analysis of the dataset, including statistical information, the variety of included attack types, and the dataset's relevance for machine learning models.</w:t>
       </w:r>
       <w:r>
         <w:t xml:space="preserve"> </w:t>
       </w:r>
       <w:r>
-        <w:t>The introduction outlines the motivation for creating a new dataset for network intrusion detection specifically tailored for 5G networks, highlighting the technological advancements and security challenges unique to 5G.</w:t>
-      </w:r>
-      <w:r>
-        <w:t xml:space="preserve"> The paper then summarizes existing threat detecting mechanisms and why those mechanisms are inefficient in 5G networks, thus </w:t>
-      </w:r>
-      <w:r>
-        <w:t>establishing the need for 5G-specific intrusion detection datasets.</w:t>
-      </w:r>
-      <w:r>
-        <w:t xml:space="preserve"> The paper than goes on to explain the methodology used to create the </w:t>
-      </w:r>
-      <w:r>
+        <w:t>The authors evaluate the effectiveness of the dataset by testing various machine learning algorithms for intrusion detection, showcasing the dataset's utility in improving detection accuracy.</w:t>
+      </w:r>
+    </w:p>
+    <w:p/>
+    <w:p/>
+    <w:p/>
+    <w:p/>
+    <w:p/>
+    <w:p/>
+    <w:p/>
+    <w:p/>
+    <w:p/>
+    <w:p/>
+    <w:p/>
+    <w:p/>
+    <w:p/>
+    <w:p/>
+    <w:p/>
+    <w:p/>
+    <w:p/>
+    <w:p>
+      <w:pPr>
+        <w:pStyle w:val="Heading1"/>
+      </w:pPr>
+      <w:r>
+        <w:lastRenderedPageBreak/>
+        <w:t>Distributed Learning-Based Intrusion Detection in 5G and Beyond Networks</w:t>
+      </w:r>
+    </w:p>
+    <w:p>
+      <w:pPr>
+        <w:rPr>
+          <w:rFonts w:eastAsiaTheme="minorEastAsia"/>
+          <w:color w:val="5A5A5A" w:themeColor="text1" w:themeTint="A5"/>
+          <w:spacing w:val="15"/>
+        </w:rPr>
+      </w:pPr>
+      <w:r>
+        <w:rPr>
+          <w:rFonts w:eastAsiaTheme="minorEastAsia"/>
+          <w:color w:val="5A5A5A" w:themeColor="text1" w:themeTint="A5"/>
+          <w:spacing w:val="15"/>
+        </w:rPr>
+        <w:t>C. Park, K. Park, J. Song and J. Kim, "Distributed Learning-Based Intrusion Detection in 5G and Beyond Networks," 2023 Joint European Conference on Networks and Communications &amp; 6G Summit (</w:t>
+      </w:r>
+      <w:proofErr w:type="spellStart"/>
+      <w:r>
+        <w:rPr>
+          <w:rFonts w:eastAsiaTheme="minorEastAsia"/>
+          <w:color w:val="5A5A5A" w:themeColor="text1" w:themeTint="A5"/>
+          <w:spacing w:val="15"/>
+        </w:rPr>
+        <w:t>EuCNC</w:t>
+      </w:r>
+      <w:proofErr w:type="spellEnd"/>
+      <w:r>
+        <w:rPr>
+          <w:rFonts w:eastAsiaTheme="minorEastAsia"/>
+          <w:color w:val="5A5A5A" w:themeColor="text1" w:themeTint="A5"/>
+          <w:spacing w:val="15"/>
+        </w:rPr>
+        <w:t xml:space="preserve">/6G Summit), Gothenburg, Sweden, 2023, pp. 490-495, </w:t>
+      </w:r>
+      <w:proofErr w:type="spellStart"/>
+      <w:r>
+        <w:rPr>
+          <w:rFonts w:eastAsiaTheme="minorEastAsia"/>
+          <w:color w:val="5A5A5A" w:themeColor="text1" w:themeTint="A5"/>
+          <w:spacing w:val="15"/>
+        </w:rPr>
+        <w:t>doi</w:t>
+      </w:r>
+      <w:proofErr w:type="spellEnd"/>
+      <w:r>
+        <w:rPr>
+          <w:rFonts w:eastAsiaTheme="minorEastAsia"/>
+          <w:color w:val="5A5A5A" w:themeColor="text1" w:themeTint="A5"/>
+          <w:spacing w:val="15"/>
+        </w:rPr>
+        <w:t>: 10.1109/</w:t>
+      </w:r>
+      <w:proofErr w:type="spellStart"/>
+      <w:r>
+        <w:rPr>
+          <w:rFonts w:eastAsiaTheme="minorEastAsia"/>
+          <w:color w:val="5A5A5A" w:themeColor="text1" w:themeTint="A5"/>
+          <w:spacing w:val="15"/>
+        </w:rPr>
+        <w:t>EuCNC</w:t>
+      </w:r>
+      <w:proofErr w:type="spellEnd"/>
+      <w:r>
+        <w:rPr>
+          <w:rFonts w:eastAsiaTheme="minorEastAsia"/>
+          <w:color w:val="5A5A5A" w:themeColor="text1" w:themeTint="A5"/>
+          <w:spacing w:val="15"/>
+        </w:rPr>
+        <w:t>/6GSummit58263.2023.10188312.</w:t>
+      </w:r>
+    </w:p>
+    <w:p>
+      <w:pPr>
+        <w:rPr>
+          <w:rFonts w:eastAsiaTheme="minorEastAsia"/>
+          <w:color w:val="5A5A5A" w:themeColor="text1" w:themeTint="A5"/>
+          <w:spacing w:val="15"/>
+        </w:rPr>
+      </w:pPr>
+      <w:hyperlink r:id="rId5" w:history="1">
+        <w:r>
+          <w:rPr>
+            <w:rStyle w:val="Hyperlink"/>
+            <w:rFonts w:ascii="Arial" w:hAnsi="Arial" w:cs="Arial"/>
+            <w:color w:val="006699"/>
+            <w:sz w:val="20"/>
+            <w:szCs w:val="20"/>
+            <w:shd w:val="clear" w:color="auto" w:fill="FFFFFF"/>
+          </w:rPr>
+          <w:t>https://ieeexplore.ieee.org/stamp/stamp.jsp?tp=&amp;arnumber=10188312&amp;isnumber=10188221</w:t>
+        </w:r>
+      </w:hyperlink>
+    </w:p>
+    <w:p/>
+    <w:p>
+      <w:pPr>
+        <w:pStyle w:val="ListParagraph"/>
+        <w:numPr>
+          <w:ilvl w:val="0"/>
+          <w:numId w:val="1"/>
+        </w:numPr>
+      </w:pPr>
+      <w:r>
+        <w:t>5G-advanced and 6</w:t>
+      </w:r>
+      <w:r>
+        <w:rPr>
+          <w:vertAlign w:val="superscript"/>
+        </w:rPr>
+        <w:t>th</w:t>
+      </w:r>
+      <w:r>
+        <w:t xml:space="preserve"> generation mobile networks are evolving and are getting more complex. Similarly</w:t>
+      </w:r>
+      <w:r>
+        <w:t>, cyberattacks have become more sophisticated and have rapidly</w:t>
+      </w:r>
+      <w:r>
+        <w:t xml:space="preserve"> </w:t>
+      </w:r>
+      <w:r>
+        <w:t>increased in frequency</w:t>
+      </w:r>
+      <w:r>
+        <w:t>.</w:t>
+      </w:r>
+    </w:p>
+    <w:p>
+      <w:pPr>
+        <w:pStyle w:val="ListParagraph"/>
+        <w:numPr>
+          <w:ilvl w:val="0"/>
+          <w:numId w:val="1"/>
+        </w:numPr>
+      </w:pPr>
+      <w:r>
+        <w:t>M</w:t>
+      </w:r>
+      <w:r>
+        <w:t xml:space="preserve">any studies </w:t>
+      </w:r>
+      <w:r>
+        <w:t>h</w:t>
+      </w:r>
+      <w:r>
+        <w:t>ave been conducted on network</w:t>
+      </w:r>
+      <w:r>
+        <w:t xml:space="preserve"> </w:t>
+      </w:r>
+      <w:r>
+        <w:t>intrusion detection systems (NIDS) to detect cyberattacks in</w:t>
+      </w:r>
+      <w:r>
+        <w:t xml:space="preserve"> </w:t>
+      </w:r>
+      <w:r>
+        <w:t>advance.</w:t>
+      </w:r>
+      <w:r>
+        <w:t xml:space="preserve"> </w:t>
+      </w:r>
+    </w:p>
+    <w:p>
+      <w:pPr>
+        <w:pStyle w:val="ListParagraph"/>
+        <w:numPr>
+          <w:ilvl w:val="0"/>
+          <w:numId w:val="1"/>
+        </w:numPr>
+      </w:pPr>
+      <w:r>
+        <w:t>Initially, most research focused on applying basic machine learning models such as regression models and support vector machines, and it has been extended to applying deep learning models such as deep neural networks, long short-term memory, and generative models. While these approaches have shown remarkable results in detecting network intrusions, most of them were designed for centralized environments.</w:t>
+      </w:r>
+      <w:r>
+        <w:t xml:space="preserve"> </w:t>
+      </w:r>
+    </w:p>
+    <w:p>
+      <w:pPr>
+        <w:pStyle w:val="ListParagraph"/>
+        <w:numPr>
+          <w:ilvl w:val="0"/>
+          <w:numId w:val="1"/>
+        </w:numPr>
+      </w:pPr>
+      <w:r>
+        <w:t>In this paper</w:t>
+      </w:r>
+      <w:r>
+        <w:t xml:space="preserve">, authors </w:t>
+      </w:r>
+      <w:r>
+        <w:t>propose a distributed learning-based network intrusion detection system that is capable of training data in a decentralized environment</w:t>
+      </w:r>
+      <w:r>
+        <w:t>.</w:t>
+      </w:r>
+    </w:p>
+    <w:p>
+      <w:r>
+        <w:t xml:space="preserve">The authors use </w:t>
+      </w:r>
+      <w:r>
+        <w:rPr>
+          <w:b/>
+          <w:bCs/>
+        </w:rPr>
+        <w:t>Split Learning</w:t>
+      </w:r>
+      <w:r>
+        <w:t xml:space="preserve">, a learning system that </w:t>
+      </w:r>
+      <w:r>
+        <w:t>which enables distributed learning that takes into account the different computing power of each node.</w:t>
+      </w:r>
+      <w:r>
+        <w:t xml:space="preserve"> The authors particularly focus on </w:t>
+      </w:r>
+      <w:proofErr w:type="spellStart"/>
+      <w:r>
+        <w:rPr>
+          <w:b/>
+          <w:bCs/>
+        </w:rPr>
+        <w:t>SplitNN</w:t>
+      </w:r>
+      <w:proofErr w:type="spellEnd"/>
+      <w:r>
+        <w:t xml:space="preserve"> model.</w:t>
+      </w:r>
+    </w:p>
+    <w:p>
+      <w:r>
+        <w:t xml:space="preserve">The experiments are conducted on </w:t>
+      </w:r>
+      <w:r>
+        <w:rPr>
+          <w:b/>
+          <w:bCs/>
+        </w:rPr>
         <w:t>5G-NIDD dataset</w:t>
       </w:r>
       <w:r>
-        <w:t xml:space="preserve"> and p</w:t>
-      </w:r>
-      <w:r>
-        <w:t>resents a detailed analysis of the dataset, including statistical information, the variety of included attack types, and the dataset's relevance for machine learning models.</w:t>
-      </w:r>
-      <w:r>
-        <w:t xml:space="preserve"> </w:t>
-      </w:r>
-      <w:r>
-        <w:t>The authors evaluate the effectiveness of the dataset by testing various machine learning algorithms for intrusion detection, showcasing the dataset's utility in improving detection accuracy.</w:t>
-      </w:r>
-    </w:p>
+        <w:t>.</w:t>
+      </w:r>
+    </w:p>
+    <w:p>
+      <w:r>
+        <w:drawing>
+          <wp:inline distT="0" distB="0" distL="0" distR="0" wp14:anchorId="44C4C265" wp14:editId="6E9BB59E">
+            <wp:extent cx="5943600" cy="2192655"/>
+            <wp:effectExtent l="0" t="0" r="0" b="0"/>
+            <wp:docPr id="503192689" name="Picture 1"/>
+            <wp:cNvGraphicFramePr>
+              <a:graphicFrameLocks xmlns:a="http://schemas.openxmlformats.org/drawingml/2006/main" noChangeAspect="1"/>
+            </wp:cNvGraphicFramePr>
+            <a:graphic xmlns:a="http://schemas.openxmlformats.org/drawingml/2006/main">
+              <a:graphicData uri="http://schemas.openxmlformats.org/drawingml/2006/picture">
+                <pic:pic xmlns:pic="http://schemas.openxmlformats.org/drawingml/2006/picture">
+                  <pic:nvPicPr>
+                    <pic:cNvPr id="503192689" name=""/>
+                    <pic:cNvPicPr/>
+                  </pic:nvPicPr>
+                  <pic:blipFill>
+                    <a:blip r:embed="rId6"/>
+                    <a:stretch>
+                      <a:fillRect/>
+                    </a:stretch>
+                  </pic:blipFill>
+                  <pic:spPr>
+                    <a:xfrm>
+                      <a:off x="0" y="0"/>
+                      <a:ext cx="5943600" cy="2192655"/>
+                    </a:xfrm>
+                    <a:prstGeom prst="rect">
+                      <a:avLst/>
+                    </a:prstGeom>
+                  </pic:spPr>
+                </pic:pic>
+              </a:graphicData>
+            </a:graphic>
+          </wp:inline>
+        </w:drawing>
+      </w:r>
+    </w:p>
+    <w:p>
+      <w:r>
+        <w:t>Split learning is a machine learning technique that enables distributed learning in a decentralized environment while preserving privacy, and is designed to address the limitations of traditional Federated Learning, such as the uneven distribution of computational workloads.</w:t>
+      </w:r>
+    </w:p>
+    <w:p/>
+    <w:p>
+      <w:r>
+        <w:lastRenderedPageBreak/>
+        <w:t>Proposed methodology</w:t>
+      </w:r>
+    </w:p>
+    <w:p>
+      <w:r>
+        <w:t>For the predictive model, we combined a deep neural network (DNN) and a convolutional neural network (CNN) with split learning to build intrusion detection systems.</w:t>
+      </w:r>
+    </w:p>
+    <w:p>
+      <w:r>
+        <w:rPr>
+          <w:noProof/>
+        </w:rPr>
+        <w:drawing>
+          <wp:inline distT="0" distB="0" distL="0" distR="0" wp14:anchorId="48E96FDE" wp14:editId="0F7E73B9">
+            <wp:extent cx="3397371" cy="3895725"/>
+            <wp:effectExtent l="0" t="0" r="0" b="0"/>
+            <wp:docPr id="853214334" name="Picture 1"/>
+            <wp:cNvGraphicFramePr>
+              <a:graphicFrameLocks xmlns:a="http://schemas.openxmlformats.org/drawingml/2006/main" noChangeAspect="1"/>
+            </wp:cNvGraphicFramePr>
+            <a:graphic xmlns:a="http://schemas.openxmlformats.org/drawingml/2006/main">
+              <a:graphicData uri="http://schemas.openxmlformats.org/drawingml/2006/picture">
+                <pic:pic xmlns:pic="http://schemas.openxmlformats.org/drawingml/2006/picture">
+                  <pic:nvPicPr>
+                    <pic:cNvPr id="853214334" name="Picture 853214334"/>
+                    <pic:cNvPicPr/>
+                  </pic:nvPicPr>
+                  <pic:blipFill>
+                    <a:blip r:embed="rId7" cstate="print">
+                      <a:extLst>
+                        <a:ext uri="{28A0092B-C50C-407E-A947-70E740481C1C}">
+                          <a14:useLocalDpi xmlns:a14="http://schemas.microsoft.com/office/drawing/2010/main" val="0"/>
+                        </a:ext>
+                      </a:extLst>
+                    </a:blip>
+                    <a:stretch>
+                      <a:fillRect/>
+                    </a:stretch>
+                  </pic:blipFill>
+                  <pic:spPr>
+                    <a:xfrm>
+                      <a:off x="0" y="0"/>
+                      <a:ext cx="3408153" cy="3908089"/>
+                    </a:xfrm>
+                    <a:prstGeom prst="rect">
+                      <a:avLst/>
+                    </a:prstGeom>
+                  </pic:spPr>
+                </pic:pic>
+              </a:graphicData>
+            </a:graphic>
+          </wp:inline>
+        </w:drawing>
+      </w:r>
+    </w:p>
+    <w:p/>
     <w:sectPr>
       <w:pgSz w:w="12240" w:h="15840"/>
       <w:pgMar w:top="1440" w:right="1440" w:bottom="1440" w:left="1440" w:header="720" w:footer="720" w:gutter="0"/>
@@ -62,6 +437,127 @@
     </w:sectPr>
   </w:body>
 </w:document>
+</file>
+
+<file path=word/numbering.xml><?xml version="1.0" encoding="utf-8"?>
+<w:numbering xmlns:wpc="http://schemas.microsoft.com/office/word/2010/wordprocessingCanvas" xmlns:cx="http://schemas.microsoft.com/office/drawing/2014/chartex" xmlns:cx1="http://schemas.microsoft.com/office/drawing/2015/9/8/chartex" xmlns:cx2="http://schemas.microsoft.com/office/drawing/2015/10/21/chartex" xmlns:cx3="http://schemas.microsoft.com/office/drawing/2016/5/9/chartex" xmlns:cx4="http://schemas.microsoft.com/office/drawing/2016/5/10/chartex" xmlns:cx5="http://schemas.microsoft.com/office/drawing/2016/5/11/chartex" xmlns:cx6="http://schemas.microsoft.com/office/drawing/2016/5/12/chartex" xmlns:cx7="http://schemas.microsoft.com/office/drawing/2016/5/13/chartex" xmlns:cx8="http://schemas.microsoft.com/office/drawing/2016/5/14/chartex" xmlns:mc="http://schemas.openxmlformats.org/markup-compatibility/2006" xmlns:aink="http://schemas.microsoft.com/office/drawing/2016/ink" xmlns:am3d="http://schemas.microsoft.com/office/drawing/2017/model3d" xmlns:o="urn:schemas-microsoft-com:office:office" xmlns:oel="http://schemas.microsoft.com/office/2019/extlst" xmlns:r="http://schemas.openxmlformats.org/officeDocument/2006/relationships" xmlns:m="http://schemas.openxmlformats.org/officeDocument/2006/math" xmlns:v="urn:schemas-microsoft-com:vml" xmlns:wp14="http://schemas.microsoft.com/office/word/2010/wordprocessingDrawing" xmlns:wp="http://schemas.openxmlformats.org/drawingml/2006/wordprocessingDrawing" xmlns:w10="urn:schemas-microsoft-com:office:word" xmlns:w="http://schemas.openxmlformats.org/wordprocessingml/2006/main" xmlns:w14="http://schemas.microsoft.com/office/word/2010/wordml" xmlns:w15="http://schemas.microsoft.com/office/word/2012/wordml" xmlns:w16cex="http://schemas.microsoft.com/office/word/2018/wordml/cex" xmlns:w16cid="http://schemas.microsoft.com/office/word/2016/wordml/cid" xmlns:w16="http://schemas.microsoft.com/office/word/2018/wordml" xmlns:w16sdtdh="http://schemas.microsoft.com/office/word/2020/wordml/sdtdatahash" xmlns:w16se="http://schemas.microsoft.com/office/word/2015/wordml/symex" xmlns:wpg="http://schemas.microsoft.com/office/word/2010/wordprocessingGroup" xmlns:wpi="http://schemas.microsoft.com/office/word/2010/wordprocessingInk" xmlns:wne="http://schemas.microsoft.com/office/word/2006/wordml" xmlns:wps="http://schemas.microsoft.com/office/word/2010/wordprocessingShape" mc:Ignorable="w14 w15 w16se w16cid w16 w16cex w16sdtdh wp14">
+  <w:abstractNum w:abstractNumId="0" w15:restartNumberingAfterBreak="0">
+    <w:nsid w:val="3BA57666"/>
+    <w:multiLevelType w:val="hybridMultilevel"/>
+    <w:tmpl w:val="1158BEC0"/>
+    <w:lvl w:ilvl="0" w:tplc="04090001">
+      <w:start w:val="1"/>
+      <w:numFmt w:val="bullet"/>
+      <w:lvlText w:val=""/>
+      <w:lvlJc w:val="left"/>
+      <w:pPr>
+        <w:ind w:left="720" w:hanging="360"/>
+      </w:pPr>
+      <w:rPr>
+        <w:rFonts w:ascii="Symbol" w:hAnsi="Symbol" w:hint="default"/>
+      </w:rPr>
+    </w:lvl>
+    <w:lvl w:ilvl="1" w:tplc="04090003" w:tentative="1">
+      <w:start w:val="1"/>
+      <w:numFmt w:val="bullet"/>
+      <w:lvlText w:val="o"/>
+      <w:lvlJc w:val="left"/>
+      <w:pPr>
+        <w:ind w:left="1440" w:hanging="360"/>
+      </w:pPr>
+      <w:rPr>
+        <w:rFonts w:ascii="Courier New" w:hAnsi="Courier New" w:cs="Courier New" w:hint="default"/>
+      </w:rPr>
+    </w:lvl>
+    <w:lvl w:ilvl="2" w:tplc="04090005" w:tentative="1">
+      <w:start w:val="1"/>
+      <w:numFmt w:val="bullet"/>
+      <w:lvlText w:val=""/>
+      <w:lvlJc w:val="left"/>
+      <w:pPr>
+        <w:ind w:left="2160" w:hanging="360"/>
+      </w:pPr>
+      <w:rPr>
+        <w:rFonts w:ascii="Wingdings" w:hAnsi="Wingdings" w:hint="default"/>
+      </w:rPr>
+    </w:lvl>
+    <w:lvl w:ilvl="3" w:tplc="04090001" w:tentative="1">
+      <w:start w:val="1"/>
+      <w:numFmt w:val="bullet"/>
+      <w:lvlText w:val=""/>
+      <w:lvlJc w:val="left"/>
+      <w:pPr>
+        <w:ind w:left="2880" w:hanging="360"/>
+      </w:pPr>
+      <w:rPr>
+        <w:rFonts w:ascii="Symbol" w:hAnsi="Symbol" w:hint="default"/>
+      </w:rPr>
+    </w:lvl>
+    <w:lvl w:ilvl="4" w:tplc="04090003" w:tentative="1">
+      <w:start w:val="1"/>
+      <w:numFmt w:val="bullet"/>
+      <w:lvlText w:val="o"/>
+      <w:lvlJc w:val="left"/>
+      <w:pPr>
+        <w:ind w:left="3600" w:hanging="360"/>
+      </w:pPr>
+      <w:rPr>
+        <w:rFonts w:ascii="Courier New" w:hAnsi="Courier New" w:cs="Courier New" w:hint="default"/>
+      </w:rPr>
+    </w:lvl>
+    <w:lvl w:ilvl="5" w:tplc="04090005" w:tentative="1">
+      <w:start w:val="1"/>
+      <w:numFmt w:val="bullet"/>
+      <w:lvlText w:val=""/>
+      <w:lvlJc w:val="left"/>
+      <w:pPr>
+        <w:ind w:left="4320" w:hanging="360"/>
+      </w:pPr>
+      <w:rPr>
+        <w:rFonts w:ascii="Wingdings" w:hAnsi="Wingdings" w:hint="default"/>
+      </w:rPr>
+    </w:lvl>
+    <w:lvl w:ilvl="6" w:tplc="04090001" w:tentative="1">
+      <w:start w:val="1"/>
+      <w:numFmt w:val="bullet"/>
+      <w:lvlText w:val=""/>
+      <w:lvlJc w:val="left"/>
+      <w:pPr>
+        <w:ind w:left="5040" w:hanging="360"/>
+      </w:pPr>
+      <w:rPr>
+        <w:rFonts w:ascii="Symbol" w:hAnsi="Symbol" w:hint="default"/>
+      </w:rPr>
+    </w:lvl>
+    <w:lvl w:ilvl="7" w:tplc="04090003" w:tentative="1">
+      <w:start w:val="1"/>
+      <w:numFmt w:val="bullet"/>
+      <w:lvlText w:val="o"/>
+      <w:lvlJc w:val="left"/>
+      <w:pPr>
+        <w:ind w:left="5760" w:hanging="360"/>
+      </w:pPr>
+      <w:rPr>
+        <w:rFonts w:ascii="Courier New" w:hAnsi="Courier New" w:cs="Courier New" w:hint="default"/>
+      </w:rPr>
+    </w:lvl>
+    <w:lvl w:ilvl="8" w:tplc="04090005" w:tentative="1">
+      <w:start w:val="1"/>
+      <w:numFmt w:val="bullet"/>
+      <w:lvlText w:val=""/>
+      <w:lvlJc w:val="left"/>
+      <w:pPr>
+        <w:ind w:left="6480" w:hanging="360"/>
+      </w:pPr>
+      <w:rPr>
+        <w:rFonts w:ascii="Wingdings" w:hAnsi="Wingdings" w:hint="default"/>
+      </w:rPr>
+    </w:lvl>
+  </w:abstractNum>
+  <w:num w:numId="1" w16cid:durableId="1434936674">
+    <w:abstractNumId w:val="0"/>
+  </w:num>
+</w:numbering>
 </file>
 
 <file path=word/styles.xml><?xml version="1.0" encoding="utf-8"?>
@@ -557,6 +1053,29 @@
       <w:spacing w:val="15"/>
     </w:rPr>
   </w:style>
+  <w:style w:type="character" w:styleId="Hyperlink">
+    <w:name w:val="Hyperlink"/>
+    <w:basedOn w:val="DefaultParagraphFont"/>
+    <w:uiPriority w:val="99"/>
+    <w:semiHidden/>
+    <w:unhideWhenUsed/>
+    <w:rsid w:val="00A66B15"/>
+    <w:rPr>
+      <w:color w:val="0000FF"/>
+      <w:u w:val="single"/>
+    </w:rPr>
+  </w:style>
+  <w:style w:type="paragraph" w:styleId="ListParagraph">
+    <w:name w:val="List Paragraph"/>
+    <w:basedOn w:val="Normal"/>
+    <w:uiPriority w:val="34"/>
+    <w:qFormat/>
+    <w:rsid w:val="001A011A"/>
+    <w:pPr>
+      <w:ind w:left="720"/>
+      <w:contextualSpacing/>
+    </w:pPr>
+  </w:style>
 </w:styles>
 </file>
 

</xml_diff>

<commit_message>
Added literature review for one more paper
</commit_message>
<xml_diff>
--- a/Literature Review/Literature Review.docx
+++ b/Literature Review/Literature Review.docx
@@ -618,7 +618,7 @@
       </w:r>
     </w:p>
     <w:p>
-      <w:hyperlink r:id="rId8" w:history="1">
+      <w:hyperlink r:id="rId8" w:anchor=":~:text=In%20split%20learning%2C%20a%20deep,part%20in%20the%20collaborative%20training" w:history="1">
         <w:r>
           <w:rPr>
             <w:rStyle w:val="Hyperlink"/>
@@ -659,7 +659,7 @@
           <w:noProof/>
         </w:rPr>
         <w:drawing>
-          <wp:inline distT="0" distB="0" distL="0" distR="0" wp14:anchorId="48E96FDE" wp14:editId="03728C13">
+          <wp:inline distT="0" distB="0" distL="0" distR="0" wp14:anchorId="48E96FDE" wp14:editId="5C502053">
             <wp:extent cx="3397371" cy="3895725"/>
             <wp:effectExtent l="0" t="0" r="0" b="0"/>
             <wp:docPr id="853214334" name="Picture 1"/>
@@ -752,15 +752,162 @@
         </w:numPr>
       </w:pPr>
       <w:r>
-        <w:t xml:space="preserve">Through these experiments, </w:t>
-      </w:r>
-      <w:r>
-        <w:t>authors</w:t>
-      </w:r>
-      <w:r>
-        <w:t xml:space="preserve"> confirmed that the split learning approach can be applied efficiently to detect network intrusion in a distributed mobile environment</w:t>
-      </w:r>
-    </w:p>
+        <w:t>Through these experiments, authors confirmed that the split learning approach can be applied efficiently to detect network intrusion in a distributed mobile environment</w:t>
+      </w:r>
+    </w:p>
+    <w:p/>
+    <w:p/>
+    <w:p/>
+    <w:p/>
+    <w:p/>
+    <w:p/>
+    <w:p/>
+    <w:p/>
+    <w:p/>
+    <w:p/>
+    <w:p/>
+    <w:p/>
+    <w:p/>
+    <w:p/>
+    <w:p/>
+    <w:p/>
+    <w:p/>
+    <w:p/>
+    <w:p/>
+    <w:p/>
+    <w:p/>
+    <w:p/>
+    <w:p/>
+    <w:p/>
+    <w:p/>
+    <w:p>
+      <w:pPr>
+        <w:pStyle w:val="Heading1"/>
+      </w:pPr>
+      <w:r>
+        <w:lastRenderedPageBreak/>
+        <w:t xml:space="preserve">Securing 5G Networks </w:t>
+      </w:r>
+      <w:r>
+        <w:t>with</w:t>
+      </w:r>
+      <w:r>
+        <w:t xml:space="preserve"> Federated Learning and GAN</w:t>
+      </w:r>
+    </w:p>
+    <w:p>
+      <w:pPr>
+        <w:pStyle w:val="Subtitle"/>
+      </w:pPr>
+      <w:r>
+        <w:t xml:space="preserve">Source: </w:t>
+      </w:r>
+      <w:hyperlink r:id="rId11" w:history="1">
+        <w:r>
+          <w:rPr>
+            <w:rStyle w:val="Hyperlink"/>
+          </w:rPr>
+          <w:t>https://thesis.unipd.it/handle/20.500.12608/46216</w:t>
+        </w:r>
+      </w:hyperlink>
+    </w:p>
+    <w:p/>
+    <w:p>
+      <w:r>
+        <w:t>The main objective of the thesis was to secure the access point of the 5G network in this federated learning environment. This was accomplished by placing an Intrusion Detection System at the endpoint which would classify the data as either benign or malicious. The effectiveness of this model was checked by simulating a malicious user and conducting certain adversarial attacks to determine if the model could defend against them. The study was conducted by performing two specific attacks i.e. Label-Flipping attack and Generative Adversarial Networks.</w:t>
+      </w:r>
+    </w:p>
+    <w:p>
+      <w:r>
+        <w:t>The author concludes that the federated learning environment cannot properly defend against adversarial machine learning.</w:t>
+      </w:r>
+    </w:p>
+    <w:p>
+      <w:r>
+        <w:t>The author, for his research, uses the 5G-NIDD dataset. This dataset is novel as a real network flow for 5G traffic did not exist prior to the release of this dataset. The two attacks that this dataset contains are the different variants of the DoS and port scan attacks. The author explains the data preprocessing steps. The categorical data in the 112 features were converted into numerical data through one hot encoding. For feature selection (to find relevant features) the author utilized these approaches, Pearson Correlation and ANOVA F-Scores.</w:t>
+      </w:r>
+    </w:p>
+    <w:p>
+      <w:r>
+        <w:drawing>
+          <wp:inline distT="0" distB="0" distL="0" distR="0" wp14:anchorId="7BAADAAE" wp14:editId="64944782">
+            <wp:extent cx="4908526" cy="4343400"/>
+            <wp:effectExtent l="0" t="0" r="6985" b="0"/>
+            <wp:docPr id="856578870" name="Picture 1"/>
+            <wp:cNvGraphicFramePr>
+              <a:graphicFrameLocks xmlns:a="http://schemas.openxmlformats.org/drawingml/2006/main" noChangeAspect="1"/>
+            </wp:cNvGraphicFramePr>
+            <a:graphic xmlns:a="http://schemas.openxmlformats.org/drawingml/2006/main">
+              <a:graphicData uri="http://schemas.openxmlformats.org/drawingml/2006/picture">
+                <pic:pic xmlns:pic="http://schemas.openxmlformats.org/drawingml/2006/picture">
+                  <pic:nvPicPr>
+                    <pic:cNvPr id="856578870" name=""/>
+                    <pic:cNvPicPr/>
+                  </pic:nvPicPr>
+                  <pic:blipFill>
+                    <a:blip r:embed="rId12"/>
+                    <a:stretch>
+                      <a:fillRect/>
+                    </a:stretch>
+                  </pic:blipFill>
+                  <pic:spPr>
+                    <a:xfrm>
+                      <a:off x="0" y="0"/>
+                      <a:ext cx="4935687" cy="4367434"/>
+                    </a:xfrm>
+                    <a:prstGeom prst="rect">
+                      <a:avLst/>
+                    </a:prstGeom>
+                  </pic:spPr>
+                </pic:pic>
+              </a:graphicData>
+            </a:graphic>
+          </wp:inline>
+        </w:drawing>
+      </w:r>
+    </w:p>
+    <w:p>
+      <w:r>
+        <w:lastRenderedPageBreak/>
+        <w:drawing>
+          <wp:inline distT="0" distB="0" distL="0" distR="0" wp14:anchorId="278841A3" wp14:editId="314AC3E9">
+            <wp:extent cx="3892550" cy="4101732"/>
+            <wp:effectExtent l="0" t="0" r="0" b="0"/>
+            <wp:docPr id="31003278" name="Picture 1"/>
+            <wp:cNvGraphicFramePr>
+              <a:graphicFrameLocks xmlns:a="http://schemas.openxmlformats.org/drawingml/2006/main" noChangeAspect="1"/>
+            </wp:cNvGraphicFramePr>
+            <a:graphic xmlns:a="http://schemas.openxmlformats.org/drawingml/2006/main">
+              <a:graphicData uri="http://schemas.openxmlformats.org/drawingml/2006/picture">
+                <pic:pic xmlns:pic="http://schemas.openxmlformats.org/drawingml/2006/picture">
+                  <pic:nvPicPr>
+                    <pic:cNvPr id="31003278" name=""/>
+                    <pic:cNvPicPr/>
+                  </pic:nvPicPr>
+                  <pic:blipFill>
+                    <a:blip r:embed="rId13"/>
+                    <a:stretch>
+                      <a:fillRect/>
+                    </a:stretch>
+                  </pic:blipFill>
+                  <pic:spPr>
+                    <a:xfrm>
+                      <a:off x="0" y="0"/>
+                      <a:ext cx="3898068" cy="4107546"/>
+                    </a:xfrm>
+                    <a:prstGeom prst="rect">
+                      <a:avLst/>
+                    </a:prstGeom>
+                  </pic:spPr>
+                </pic:pic>
+              </a:graphicData>
+            </a:graphic>
+          </wp:inline>
+        </w:drawing>
+      </w:r>
+    </w:p>
+    <w:p/>
+    <w:p/>
     <w:sectPr>
       <w:pgSz w:w="12240" w:h="15840"/>
       <w:pgMar w:top="1440" w:right="1440" w:bottom="1440" w:left="1440" w:header="720" w:footer="720" w:gutter="0"/>
@@ -1986,6 +2133,7 @@
   <w:style w:type="paragraph" w:default="1" w:styleId="Normal">
     <w:name w:val="Normal"/>
     <w:qFormat/>
+    <w:rsid w:val="0067044C"/>
   </w:style>
   <w:style w:type="paragraph" w:styleId="Heading1">
     <w:name w:val="heading 1"/>
@@ -2011,7 +2159,6 @@
   <w:style w:type="character" w:default="1" w:styleId="DefaultParagraphFont">
     <w:name w:val="Default Paragraph Font"/>
     <w:uiPriority w:val="1"/>
-    <w:semiHidden/>
     <w:unhideWhenUsed/>
   </w:style>
   <w:style w:type="table" w:default="1" w:styleId="TableNormal">

</xml_diff>